<commit_message>
feat(main): add files lab-10
</commit_message>
<xml_diff>
--- a/labs/lab10/report/report.docx
+++ b/labs/lab10/report/report.docx
@@ -151,7 +151,7 @@
       </w:r>
     </w:p>
     <w:bookmarkEnd w:id="20"/>
-    <w:bookmarkStart w:id="38" w:name="выполнение-лабораторной-работы"/>
+    <w:bookmarkStart w:id="39" w:name="выполнение-лабораторной-работы"/>
     <w:p>
       <w:pPr>
         <w:pStyle w:val="Heading1"/>
@@ -515,20 +515,20 @@
       <w:r>
         <w:drawing>
           <wp:inline>
-            <wp:extent cx="5334000" cy="543723"/>
+            <wp:extent cx="5334000" cy="1397163"/>
             <wp:effectExtent b="0" l="0" r="0" t="0"/>
-            <wp:docPr descr="Рис 2.1.6: Предоставление прав доступа для .txt и проверка" title="fig:" id="36" name="Picture"/>
+            <wp:docPr descr="Рис 2.1.6: Предоставление прав доступа для .txt и проверка" title="fig:" id="37" name="Picture"/>
             <a:graphic>
               <a:graphicData uri="http://schemas.openxmlformats.org/drawingml/2006/picture">
                 <pic:pic>
                   <pic:nvPicPr>
-                    <pic:cNvPr descr="image/Рис%202.1.5.png" id="37" name="Picture"/>
+                    <pic:cNvPr descr="image/Рис%202.1.6.png" id="38" name="Picture"/>
                     <pic:cNvPicPr>
                       <a:picLocks noChangeArrowheads="1" noChangeAspect="1"/>
                     </pic:cNvPicPr>
                   </pic:nvPicPr>
                   <pic:blipFill>
-                    <a:blip r:embed="rId33"/>
+                    <a:blip r:embed="rId36"/>
                     <a:stretch>
                       <a:fillRect/>
                     </a:stretch>
@@ -536,7 +536,7 @@
                   <pic:spPr bwMode="auto">
                     <a:xfrm>
                       <a:off x="0" y="0"/>
-                      <a:ext cx="5334000" cy="543723"/>
+                      <a:ext cx="5334000" cy="1397163"/>
                     </a:xfrm>
                     <a:prstGeom prst="rect">
                       <a:avLst/>
@@ -571,8 +571,8 @@
         <w:t xml:space="preserve">Права доступа были предоставлены правильно.</w:t>
       </w:r>
     </w:p>
-    <w:bookmarkEnd w:id="38"/>
-    <w:bookmarkStart w:id="48" w:name="самостоятельная-работа"/>
+    <w:bookmarkEnd w:id="39"/>
+    <w:bookmarkStart w:id="49" w:name="самостоятельная-работа"/>
     <w:p>
       <w:pPr>
         <w:pStyle w:val="Heading1"/>
@@ -705,18 +705,18 @@
           <wp:inline>
             <wp:extent cx="5334000" cy="364776"/>
             <wp:effectExtent b="0" l="0" r="0" t="0"/>
-            <wp:docPr descr="Рис 3.1.1: Создание нужных файлов" title="fig:" id="40" name="Picture"/>
+            <wp:docPr descr="Рис 3.1.1: Создание нужных файлов" title="fig:" id="41" name="Picture"/>
             <a:graphic>
               <a:graphicData uri="http://schemas.openxmlformats.org/drawingml/2006/picture">
                 <pic:pic>
                   <pic:nvPicPr>
-                    <pic:cNvPr descr="image/Рис%203.1.1.png" id="41" name="Picture"/>
+                    <pic:cNvPr descr="image/Рис%203.1.1.png" id="42" name="Picture"/>
                     <pic:cNvPicPr>
                       <a:picLocks noChangeArrowheads="1" noChangeAspect="1"/>
                     </pic:cNvPicPr>
                   </pic:nvPicPr>
                   <pic:blipFill>
-                    <a:blip r:embed="rId39"/>
+                    <a:blip r:embed="rId40"/>
                     <a:stretch>
                       <a:fillRect/>
                     </a:stretch>
@@ -760,18 +760,18 @@
           <wp:inline>
             <wp:extent cx="5334000" cy="9145479"/>
             <wp:effectExtent b="0" l="0" r="0" t="0"/>
-            <wp:docPr descr="Рис 3.1.2: Программа для задания" title="fig:" id="43" name="Picture"/>
+            <wp:docPr descr="Рис 3.1.2: Программа для задания" title="fig:" id="44" name="Picture"/>
             <a:graphic>
               <a:graphicData uri="http://schemas.openxmlformats.org/drawingml/2006/picture">
                 <pic:pic>
                   <pic:nvPicPr>
-                    <pic:cNvPr descr="image/Рис%203.1.2.png" id="44" name="Picture"/>
+                    <pic:cNvPr descr="image/Рис%203.1.2.png" id="45" name="Picture"/>
                     <pic:cNvPicPr>
                       <a:picLocks noChangeArrowheads="1" noChangeAspect="1"/>
                     </pic:cNvPicPr>
                   </pic:nvPicPr>
                   <pic:blipFill>
-                    <a:blip r:embed="rId42"/>
+                    <a:blip r:embed="rId43"/>
                     <a:stretch>
                       <a:fillRect/>
                     </a:stretch>
@@ -823,18 +823,18 @@
           <wp:inline>
             <wp:extent cx="5334000" cy="1517560"/>
             <wp:effectExtent b="0" l="0" r="0" t="0"/>
-            <wp:docPr descr="Рис 3.1.3: Проверка программы" title="fig:" id="46" name="Picture"/>
+            <wp:docPr descr="Рис 3.1.3: Проверка программы" title="fig:" id="47" name="Picture"/>
             <a:graphic>
               <a:graphicData uri="http://schemas.openxmlformats.org/drawingml/2006/picture">
                 <pic:pic>
                   <pic:nvPicPr>
-                    <pic:cNvPr descr="image/Рис%203.1.3.png" id="47" name="Picture"/>
+                    <pic:cNvPr descr="image/Рис%203.1.3.png" id="48" name="Picture"/>
                     <pic:cNvPicPr>
                       <a:picLocks noChangeArrowheads="1" noChangeAspect="1"/>
                     </pic:cNvPicPr>
                   </pic:nvPicPr>
                   <pic:blipFill>
-                    <a:blip r:embed="rId45"/>
+                    <a:blip r:embed="rId46"/>
                     <a:stretch>
                       <a:fillRect/>
                     </a:stretch>
@@ -877,8 +877,8 @@
         <w:t xml:space="preserve">Программа работает правильно.</w:t>
       </w:r>
     </w:p>
-    <w:bookmarkEnd w:id="48"/>
-    <w:bookmarkStart w:id="49" w:name="выводы"/>
+    <w:bookmarkEnd w:id="49"/>
+    <w:bookmarkStart w:id="50" w:name="выводы"/>
     <w:p>
       <w:pPr>
         <w:pStyle w:val="Heading1"/>
@@ -904,7 +904,7 @@
         <w:t xml:space="preserve">Я приобрел навыки написания программ для работы с файлами</w:t>
       </w:r>
     </w:p>
-    <w:bookmarkEnd w:id="49"/>
+    <w:bookmarkEnd w:id="50"/>
     <w:sectPr/>
   </w:body>
 </w:document>

</xml_diff>